<commit_message>
docs for the defense
</commit_message>
<xml_diff>
--- a/documents/ТекстПрограммы.docx
+++ b/documents/ТекстПрограммы.docx
@@ -123,7 +123,7 @@
                 <wp:positionV relativeFrom="page">
                   <wp:posOffset>3889375</wp:posOffset>
                 </wp:positionV>
-                <wp:extent cx="705485" cy="5813425"/>
+                <wp:extent cx="706120" cy="5814060"/>
                 <wp:effectExtent l="0" t="0" r="0" b="0"/>
                 <wp:wrapSquare wrapText="bothSides"/>
                 <wp:docPr id="1" name="Frame1"/>
@@ -134,7 +134,7 @@
                       <wps:spPr>
                         <a:xfrm>
                           <a:off x="0" y="0"/>
-                          <a:ext cx="704880" cy="5812920"/>
+                          <a:ext cx="705600" cy="5813280"/>
                         </a:xfrm>
                         <a:prstGeom prst="rect">
                           <a:avLst/>
@@ -166,7 +166,7 @@
                               </w:tblCellMar>
                             </w:tblPr>
                             <w:tblGrid>
-                              <w:gridCol w:w="568"/>
+                              <w:gridCol w:w="567"/>
                               <w:gridCol w:w="530"/>
                             </w:tblGrid>
                             <w:tr>
@@ -176,7 +176,7 @@
                               </w:trPr>
                               <w:tc>
                                 <w:tcPr>
-                                  <w:tcW w:w="568" w:type="dxa"/>
+                                  <w:tcW w:w="567" w:type="dxa"/>
                                   <w:tcBorders>
                                     <w:top w:val="single" w:sz="4" w:space="0" w:color="000000"/>
                                     <w:left w:val="single" w:sz="4" w:space="0" w:color="000000"/>
@@ -236,7 +236,7 @@
                               </w:trPr>
                               <w:tc>
                                 <w:tcPr>
-                                  <w:tcW w:w="568" w:type="dxa"/>
+                                  <w:tcW w:w="567" w:type="dxa"/>
                                   <w:tcBorders>
                                     <w:top w:val="single" w:sz="4" w:space="0" w:color="000000"/>
                                     <w:left w:val="single" w:sz="4" w:space="0" w:color="000000"/>
@@ -296,7 +296,7 @@
                               </w:trPr>
                               <w:tc>
                                 <w:tcPr>
-                                  <w:tcW w:w="568" w:type="dxa"/>
+                                  <w:tcW w:w="567" w:type="dxa"/>
                                   <w:tcBorders>
                                     <w:top w:val="single" w:sz="4" w:space="0" w:color="000000"/>
                                     <w:left w:val="single" w:sz="4" w:space="0" w:color="000000"/>
@@ -356,7 +356,7 @@
                               </w:trPr>
                               <w:tc>
                                 <w:tcPr>
-                                  <w:tcW w:w="568" w:type="dxa"/>
+                                  <w:tcW w:w="567" w:type="dxa"/>
                                   <w:tcBorders>
                                     <w:top w:val="single" w:sz="4" w:space="0" w:color="000000"/>
                                     <w:left w:val="single" w:sz="4" w:space="0" w:color="000000"/>
@@ -416,7 +416,7 @@
                               </w:trPr>
                               <w:tc>
                                 <w:tcPr>
-                                  <w:tcW w:w="568" w:type="dxa"/>
+                                  <w:tcW w:w="567" w:type="dxa"/>
                                   <w:tcBorders>
                                     <w:top w:val="single" w:sz="4" w:space="0" w:color="000000"/>
                                     <w:left w:val="single" w:sz="4" w:space="0" w:color="000000"/>
@@ -476,10 +476,14 @@
                             <w:pPr>
                               <w:pStyle w:val="FrameContents"/>
                               <w:spacing w:before="0" w:after="120"/>
-                              <w:rPr/>
+                              <w:rPr>
+                                <w:color w:val="000000"/>
+                              </w:rPr>
                             </w:pPr>
                             <w:r>
-                              <w:rPr/>
+                              <w:rPr>
+                                <w:color w:val="000000"/>
+                              </w:rPr>
                             </w:r>
                           </w:p>
                         </w:txbxContent>
@@ -495,7 +499,7 @@
           </mc:Choice>
           <mc:Fallback>
             <w:pict>
-              <v:rect id="shape_0" ID="Frame1" path="m0,0l-2147483645,0l-2147483645,-2147483646l0,-2147483646xe" stroked="f" style="position:absolute;margin-left:30.6pt;margin-top:306.25pt;width:55.45pt;height:457.65pt;mso-wrap-style:none;v-text-anchor:middle;mso-position-horizontal-relative:page;mso-position-vertical-relative:page">
+              <v:rect id="shape_0" ID="Frame1" path="m0,0l-2147483645,0l-2147483645,-2147483646l0,-2147483646xe" stroked="f" style="position:absolute;margin-left:30.6pt;margin-top:306.25pt;width:55.5pt;height:457.7pt;mso-wrap-style:none;v-text-anchor:middle;mso-position-horizontal-relative:page;mso-position-vertical-relative:page">
                 <v:fill o:detectmouseclick="t" on="false"/>
                 <v:stroke color="#3465a4" joinstyle="round" endcap="flat"/>
                 <v:textbox>
@@ -514,7 +518,7 @@
                         </w:tblCellMar>
                       </w:tblPr>
                       <w:tblGrid>
-                        <w:gridCol w:w="568"/>
+                        <w:gridCol w:w="567"/>
                         <w:gridCol w:w="530"/>
                       </w:tblGrid>
                       <w:tr>
@@ -524,7 +528,7 @@
                         </w:trPr>
                         <w:tc>
                           <w:tcPr>
-                            <w:tcW w:w="568" w:type="dxa"/>
+                            <w:tcW w:w="567" w:type="dxa"/>
                             <w:tcBorders>
                               <w:top w:val="single" w:sz="4" w:space="0" w:color="000000"/>
                               <w:left w:val="single" w:sz="4" w:space="0" w:color="000000"/>
@@ -584,7 +588,7 @@
                         </w:trPr>
                         <w:tc>
                           <w:tcPr>
-                            <w:tcW w:w="568" w:type="dxa"/>
+                            <w:tcW w:w="567" w:type="dxa"/>
                             <w:tcBorders>
                               <w:top w:val="single" w:sz="4" w:space="0" w:color="000000"/>
                               <w:left w:val="single" w:sz="4" w:space="0" w:color="000000"/>
@@ -644,7 +648,7 @@
                         </w:trPr>
                         <w:tc>
                           <w:tcPr>
-                            <w:tcW w:w="568" w:type="dxa"/>
+                            <w:tcW w:w="567" w:type="dxa"/>
                             <w:tcBorders>
                               <w:top w:val="single" w:sz="4" w:space="0" w:color="000000"/>
                               <w:left w:val="single" w:sz="4" w:space="0" w:color="000000"/>
@@ -704,7 +708,7 @@
                         </w:trPr>
                         <w:tc>
                           <w:tcPr>
-                            <w:tcW w:w="568" w:type="dxa"/>
+                            <w:tcW w:w="567" w:type="dxa"/>
                             <w:tcBorders>
                               <w:top w:val="single" w:sz="4" w:space="0" w:color="000000"/>
                               <w:left w:val="single" w:sz="4" w:space="0" w:color="000000"/>
@@ -764,7 +768,7 @@
                         </w:trPr>
                         <w:tc>
                           <w:tcPr>
-                            <w:tcW w:w="568" w:type="dxa"/>
+                            <w:tcW w:w="567" w:type="dxa"/>
                             <w:tcBorders>
                               <w:top w:val="single" w:sz="4" w:space="0" w:color="000000"/>
                               <w:left w:val="single" w:sz="4" w:space="0" w:color="000000"/>
@@ -824,10 +828,14 @@
                       <w:pPr>
                         <w:pStyle w:val="FrameContents"/>
                         <w:spacing w:before="0" w:after="120"/>
-                        <w:rPr/>
+                        <w:rPr>
+                          <w:color w:val="000000"/>
+                        </w:rPr>
                       </w:pPr>
                       <w:r>
-                        <w:rPr/>
+                        <w:rPr>
+                          <w:color w:val="000000"/>
+                        </w:rPr>
                       </w:r>
                     </w:p>
                   </w:txbxContent>
@@ -1110,19 +1118,7 @@
         <w:rPr>
           <w:b/>
         </w:rPr>
-        <w:t xml:space="preserve">.17701729.05.15-01 </w:t>
-      </w:r>
-      <w:r>
-        <w:rPr>
-          <w:b/>
-        </w:rPr>
-        <w:t>12</w:t>
-      </w:r>
-      <w:r>
-        <w:rPr>
-          <w:b/>
-        </w:rPr>
-        <w:t xml:space="preserve"> 01-1-ЛУ 1</w:t>
+        <w:t>.17701729.05.15-01 12 01-1-ЛУ 1</w:t>
       </w:r>
     </w:p>
     <w:p>
@@ -1293,19 +1289,7 @@
         <w:rPr>
           <w:b/>
         </w:rPr>
-        <w:t xml:space="preserve">.17701729.05.15-01 </w:t>
-      </w:r>
-      <w:r>
-        <w:rPr>
-          <w:b/>
-        </w:rPr>
-        <w:t>12</w:t>
-      </w:r>
-      <w:r>
-        <w:rPr>
-          <w:b/>
-        </w:rPr>
-        <w:t xml:space="preserve"> 01-1 ЛУ</w:t>
+        <w:t>.17701729.05.15-01 12 01-1 ЛУ</w:t>
       </w:r>
     </w:p>
     <w:p>
@@ -1374,7 +1358,7 @@
                 <wp:positionV relativeFrom="page">
                   <wp:posOffset>3609975</wp:posOffset>
                 </wp:positionV>
-                <wp:extent cx="705485" cy="5813425"/>
+                <wp:extent cx="706120" cy="5814060"/>
                 <wp:effectExtent l="0" t="0" r="0" b="0"/>
                 <wp:wrapSquare wrapText="bothSides"/>
                 <wp:docPr id="3" name="Frame2"/>
@@ -1385,7 +1369,7 @@
                       <wps:spPr>
                         <a:xfrm>
                           <a:off x="0" y="0"/>
-                          <a:ext cx="704880" cy="5812920"/>
+                          <a:ext cx="705600" cy="5813280"/>
                         </a:xfrm>
                         <a:prstGeom prst="rect">
                           <a:avLst/>
@@ -1417,7 +1401,7 @@
                               </w:tblCellMar>
                             </w:tblPr>
                             <w:tblGrid>
-                              <w:gridCol w:w="568"/>
+                              <w:gridCol w:w="567"/>
                               <w:gridCol w:w="530"/>
                             </w:tblGrid>
                             <w:tr>
@@ -1427,7 +1411,7 @@
                               </w:trPr>
                               <w:tc>
                                 <w:tcPr>
-                                  <w:tcW w:w="568" w:type="dxa"/>
+                                  <w:tcW w:w="567" w:type="dxa"/>
                                   <w:tcBorders>
                                     <w:top w:val="single" w:sz="4" w:space="0" w:color="000000"/>
                                     <w:left w:val="single" w:sz="4" w:space="0" w:color="000000"/>
@@ -1487,7 +1471,7 @@
                               </w:trPr>
                               <w:tc>
                                 <w:tcPr>
-                                  <w:tcW w:w="568" w:type="dxa"/>
+                                  <w:tcW w:w="567" w:type="dxa"/>
                                   <w:tcBorders>
                                     <w:top w:val="single" w:sz="4" w:space="0" w:color="000000"/>
                                     <w:left w:val="single" w:sz="4" w:space="0" w:color="000000"/>
@@ -1547,7 +1531,7 @@
                               </w:trPr>
                               <w:tc>
                                 <w:tcPr>
-                                  <w:tcW w:w="568" w:type="dxa"/>
+                                  <w:tcW w:w="567" w:type="dxa"/>
                                   <w:tcBorders>
                                     <w:top w:val="single" w:sz="4" w:space="0" w:color="000000"/>
                                     <w:left w:val="single" w:sz="4" w:space="0" w:color="000000"/>
@@ -1607,7 +1591,7 @@
                               </w:trPr>
                               <w:tc>
                                 <w:tcPr>
-                                  <w:tcW w:w="568" w:type="dxa"/>
+                                  <w:tcW w:w="567" w:type="dxa"/>
                                   <w:tcBorders>
                                     <w:top w:val="single" w:sz="4" w:space="0" w:color="000000"/>
                                     <w:left w:val="single" w:sz="4" w:space="0" w:color="000000"/>
@@ -1667,7 +1651,7 @@
                               </w:trPr>
                               <w:tc>
                                 <w:tcPr>
-                                  <w:tcW w:w="568" w:type="dxa"/>
+                                  <w:tcW w:w="567" w:type="dxa"/>
                                   <w:tcBorders>
                                     <w:top w:val="single" w:sz="4" w:space="0" w:color="000000"/>
                                     <w:left w:val="single" w:sz="4" w:space="0" w:color="000000"/>
@@ -1727,10 +1711,14 @@
                             <w:pPr>
                               <w:pStyle w:val="FrameContents"/>
                               <w:spacing w:before="0" w:after="120"/>
-                              <w:rPr/>
+                              <w:rPr>
+                                <w:color w:val="000000"/>
+                              </w:rPr>
                             </w:pPr>
                             <w:r>
-                              <w:rPr/>
+                              <w:rPr>
+                                <w:color w:val="000000"/>
+                              </w:rPr>
                             </w:r>
                           </w:p>
                         </w:txbxContent>
@@ -1746,7 +1734,7 @@
           </mc:Choice>
           <mc:Fallback>
             <w:pict>
-              <v:rect id="shape_0" ID="Frame2" path="m0,0l-2147483645,0l-2147483645,-2147483646l0,-2147483646xe" stroked="f" style="position:absolute;margin-left:27.1pt;margin-top:284.25pt;width:55.45pt;height:457.65pt;mso-wrap-style:none;v-text-anchor:middle;mso-position-horizontal-relative:page;mso-position-vertical-relative:page">
+              <v:rect id="shape_0" ID="Frame2" path="m0,0l-2147483645,0l-2147483645,-2147483646l0,-2147483646xe" stroked="f" style="position:absolute;margin-left:27.1pt;margin-top:284.25pt;width:55.5pt;height:457.7pt;mso-wrap-style:none;v-text-anchor:middle;mso-position-horizontal-relative:page;mso-position-vertical-relative:page">
                 <v:fill o:detectmouseclick="t" on="false"/>
                 <v:stroke color="#3465a4" joinstyle="round" endcap="flat"/>
                 <v:textbox>
@@ -1765,7 +1753,7 @@
                         </w:tblCellMar>
                       </w:tblPr>
                       <w:tblGrid>
-                        <w:gridCol w:w="568"/>
+                        <w:gridCol w:w="567"/>
                         <w:gridCol w:w="530"/>
                       </w:tblGrid>
                       <w:tr>
@@ -1775,7 +1763,7 @@
                         </w:trPr>
                         <w:tc>
                           <w:tcPr>
-                            <w:tcW w:w="568" w:type="dxa"/>
+                            <w:tcW w:w="567" w:type="dxa"/>
                             <w:tcBorders>
                               <w:top w:val="single" w:sz="4" w:space="0" w:color="000000"/>
                               <w:left w:val="single" w:sz="4" w:space="0" w:color="000000"/>
@@ -1835,7 +1823,7 @@
                         </w:trPr>
                         <w:tc>
                           <w:tcPr>
-                            <w:tcW w:w="568" w:type="dxa"/>
+                            <w:tcW w:w="567" w:type="dxa"/>
                             <w:tcBorders>
                               <w:top w:val="single" w:sz="4" w:space="0" w:color="000000"/>
                               <w:left w:val="single" w:sz="4" w:space="0" w:color="000000"/>
@@ -1895,7 +1883,7 @@
                         </w:trPr>
                         <w:tc>
                           <w:tcPr>
-                            <w:tcW w:w="568" w:type="dxa"/>
+                            <w:tcW w:w="567" w:type="dxa"/>
                             <w:tcBorders>
                               <w:top w:val="single" w:sz="4" w:space="0" w:color="000000"/>
                               <w:left w:val="single" w:sz="4" w:space="0" w:color="000000"/>
@@ -1955,7 +1943,7 @@
                         </w:trPr>
                         <w:tc>
                           <w:tcPr>
-                            <w:tcW w:w="568" w:type="dxa"/>
+                            <w:tcW w:w="567" w:type="dxa"/>
                             <w:tcBorders>
                               <w:top w:val="single" w:sz="4" w:space="0" w:color="000000"/>
                               <w:left w:val="single" w:sz="4" w:space="0" w:color="000000"/>
@@ -2015,7 +2003,7 @@
                         </w:trPr>
                         <w:tc>
                           <w:tcPr>
-                            <w:tcW w:w="568" w:type="dxa"/>
+                            <w:tcW w:w="567" w:type="dxa"/>
                             <w:tcBorders>
                               <w:top w:val="single" w:sz="4" w:space="0" w:color="000000"/>
                               <w:left w:val="single" w:sz="4" w:space="0" w:color="000000"/>
@@ -2075,10 +2063,14 @@
                       <w:pPr>
                         <w:pStyle w:val="FrameContents"/>
                         <w:spacing w:before="0" w:after="120"/>
-                        <w:rPr/>
+                        <w:rPr>
+                          <w:color w:val="000000"/>
+                        </w:rPr>
                       </w:pPr>
                       <w:r>
-                        <w:rPr/>
+                        <w:rPr>
+                          <w:color w:val="000000"/>
+                        </w:rPr>
                       </w:r>
                     </w:p>
                   </w:txbxContent>
@@ -2181,19 +2173,7 @@
         <w:rPr>
           <w:b/>
         </w:rPr>
-        <w:t xml:space="preserve">.17701729.05.15-01 </w:t>
-      </w:r>
-      <w:r>
-        <w:rPr>
-          <w:b/>
-        </w:rPr>
-        <w:t>12</w:t>
-      </w:r>
-      <w:r>
-        <w:rPr>
-          <w:b/>
-        </w:rPr>
-        <w:t xml:space="preserve"> 01-1</w:t>
+        <w:t>.17701729.05.15-01 12 01-1</w:t>
       </w:r>
     </w:p>
     <w:p>
@@ -2451,9 +2431,9 @@
               <w:rPr>
                 <w:rStyle w:val="IndexLink"/>
               </w:rPr>
-              <w:t>1 Введение</w:t>
+              <w:t>1 ТЕКСТ ПРОГРАММЫ</w:t>
               <w:tab/>
-              <w:t>4</w:t>
+              <w:t>3</w:t>
             </w:r>
           </w:hyperlink>
         </w:p>
@@ -2471,9 +2451,9 @@
               <w:rPr>
                 <w:rStyle w:val="IndexLink"/>
               </w:rPr>
-              <w:t>1.1 Наименование приложения.</w:t>
+              <w:t>1.1 TasksController.java</w:t>
               <w:tab/>
-              <w:t>4</w:t>
+              <w:t>3</w:t>
             </w:r>
           </w:hyperlink>
         </w:p>
@@ -2491,9 +2471,9 @@
               <w:rPr>
                 <w:rStyle w:val="IndexLink"/>
               </w:rPr>
-              <w:t>1.2  Краткая характеристика области применения приложения.</w:t>
+              <w:t>1.2  Column.java</w:t>
               <w:tab/>
-              <w:t>4</w:t>
+              <w:t>9</w:t>
             </w:r>
           </w:hyperlink>
         </w:p>
@@ -2511,29 +2491,9 @@
               <w:rPr>
                 <w:rStyle w:val="IndexLink"/>
               </w:rPr>
-              <w:t>1.3  Основания для разработки</w:t>
+              <w:t>1.3  Matrix.java</w:t>
               <w:tab/>
-              <w:t>4</w:t>
-            </w:r>
-          </w:hyperlink>
-        </w:p>
-        <w:p>
-          <w:pPr>
-            <w:pStyle w:val="Contents1"/>
-            <w:tabs>
-              <w:tab w:val="clear" w:pos="708"/>
-              <w:tab w:val="right" w:pos="9355" w:leader="dot"/>
-            </w:tabs>
-            <w:rPr/>
-          </w:pPr>
-          <w:hyperlink w:anchor="__RefHeading___Toc5488_1933433957">
-            <w:r>
-              <w:rPr>
-                <w:rStyle w:val="IndexLink"/>
-              </w:rPr>
-              <w:t>2 Назначение разработки</w:t>
-              <w:tab/>
-              <w:t>5</w:t>
+              <w:t>12</w:t>
             </w:r>
           </w:hyperlink>
         </w:p>
@@ -2546,14 +2506,14 @@
             </w:tabs>
             <w:rPr/>
           </w:pPr>
-          <w:hyperlink w:anchor="__RefHeading___Toc5490_1933433957">
+          <w:hyperlink w:anchor="__RefHeading___Toc4482_423323679">
             <w:r>
               <w:rPr>
                 <w:rStyle w:val="IndexLink"/>
               </w:rPr>
-              <w:t>2.1  Функциональное назначение</w:t>
+              <w:t>1.4 Row.java</w:t>
               <w:tab/>
-              <w:t>5</w:t>
+              <w:t>26</w:t>
             </w:r>
           </w:hyperlink>
         </w:p>
@@ -2566,34 +2526,14 @@
             </w:tabs>
             <w:rPr/>
           </w:pPr>
-          <w:hyperlink w:anchor="__RefHeading___Toc5492_1933433957">
+          <w:hyperlink w:anchor="__RefHeading___Toc4484_423323679">
             <w:r>
               <w:rPr>
                 <w:rStyle w:val="IndexLink"/>
               </w:rPr>
-              <w:t>2.2  Эксплуатационное назначение</w:t>
+              <w:t>1.5 DimKer.java</w:t>
               <w:tab/>
-              <w:t>5</w:t>
-            </w:r>
-          </w:hyperlink>
-        </w:p>
-        <w:p>
-          <w:pPr>
-            <w:pStyle w:val="Contents1"/>
-            <w:tabs>
-              <w:tab w:val="clear" w:pos="708"/>
-              <w:tab w:val="right" w:pos="9355" w:leader="dot"/>
-            </w:tabs>
-            <w:rPr/>
-          </w:pPr>
-          <w:hyperlink w:anchor="__RefHeading___Toc5363_3298813295">
-            <w:r>
-              <w:rPr>
-                <w:rStyle w:val="IndexLink"/>
-              </w:rPr>
-              <w:t>3 Требования к программе.</w:t>
-              <w:tab/>
-              <w:t>6</w:t>
+              <w:t>30</w:t>
             </w:r>
           </w:hyperlink>
         </w:p>
@@ -2606,34 +2546,14 @@
             </w:tabs>
             <w:rPr/>
           </w:pPr>
-          <w:hyperlink w:anchor="__RefHeading___Toc5365_3298813295">
+          <w:hyperlink w:anchor="__RefHeading___Toc4486_423323679">
             <w:r>
               <w:rPr>
                 <w:rStyle w:val="IndexLink"/>
               </w:rPr>
-              <w:t>3.1 Требования к функциональным характеристикам.</w:t>
+              <w:t>1.6 FindEigenvalues.java</w:t>
               <w:tab/>
-              <w:t>6</w:t>
-            </w:r>
-          </w:hyperlink>
-        </w:p>
-        <w:p>
-          <w:pPr>
-            <w:pStyle w:val="Contents3"/>
-            <w:tabs>
-              <w:tab w:val="clear" w:pos="708"/>
-              <w:tab w:val="right" w:pos="9355" w:leader="dot"/>
-            </w:tabs>
-            <w:rPr/>
-          </w:pPr>
-          <w:hyperlink w:anchor="__RefHeading___Toc5367_3298813295">
-            <w:r>
-              <w:rPr>
-                <w:rStyle w:val="IndexLink"/>
-              </w:rPr>
-              <w:t>3.1.1 Требования к составу выполняемых функций.</w:t>
-              <w:tab/>
-              <w:t>6</w:t>
+              <w:t>33</w:t>
             </w:r>
           </w:hyperlink>
         </w:p>
@@ -2646,14 +2566,14 @@
             </w:tabs>
             <w:rPr/>
           </w:pPr>
-          <w:hyperlink w:anchor="__RefHeading___Toc5538_1933433957">
+          <w:hyperlink w:anchor="__RefHeading___Toc4488_423323679">
             <w:r>
               <w:rPr>
                 <w:rStyle w:val="IndexLink"/>
               </w:rPr>
-              <w:t>3.2 Организация входных данных.</w:t>
+              <w:t>1.7 InverseMatrix.java</w:t>
               <w:tab/>
-              <w:t>8</w:t>
+              <w:t>35</w:t>
             </w:r>
           </w:hyperlink>
         </w:p>
@@ -2666,14 +2586,14 @@
             </w:tabs>
             <w:rPr/>
           </w:pPr>
-          <w:hyperlink w:anchor="__RefHeading___Toc5369_3298813295">
+          <w:hyperlink w:anchor="__RefHeading___Toc4490_423323679">
             <w:r>
               <w:rPr>
                 <w:rStyle w:val="IndexLink"/>
               </w:rPr>
-              <w:t>3.3 Организация выходных данных.</w:t>
+              <w:t>1.8 JordanCanonical.java</w:t>
               <w:tab/>
-              <w:t>8</w:t>
+              <w:t>37</w:t>
             </w:r>
           </w:hyperlink>
         </w:p>
@@ -2686,14 +2606,14 @@
             </w:tabs>
             <w:rPr/>
           </w:pPr>
-          <w:hyperlink w:anchor="__RefHeading___Toc5371_3298813295">
+          <w:hyperlink w:anchor="__RefHeading___Toc4492_423323679">
             <w:r>
               <w:rPr>
                 <w:rStyle w:val="IndexLink"/>
               </w:rPr>
-              <w:t>3.4 Требования к временным характеристикам.</w:t>
+              <w:t>1.9 MatrixAddSubMult.java</w:t>
               <w:tab/>
-              <w:t>8</w:t>
+              <w:t>40</w:t>
             </w:r>
           </w:hyperlink>
         </w:p>
@@ -2706,14 +2626,14 @@
             </w:tabs>
             <w:rPr/>
           </w:pPr>
-          <w:hyperlink w:anchor="__RefHeading___Toc5373_3298813295">
+          <w:hyperlink w:anchor="__RefHeading___Toc4494_423323679">
             <w:r>
               <w:rPr>
                 <w:rStyle w:val="IndexLink"/>
               </w:rPr>
-              <w:t>3.5 Требования к интерфейсу.</w:t>
+              <w:t>1.10 MatrixPowerN.java</w:t>
               <w:tab/>
-              <w:t>8</w:t>
+              <w:t>43</w:t>
             </w:r>
           </w:hyperlink>
         </w:p>
@@ -2726,14 +2646,14 @@
             </w:tabs>
             <w:rPr/>
           </w:pPr>
-          <w:hyperlink w:anchor="__RefHeading___Toc5375_3298813295">
+          <w:hyperlink w:anchor="__RefHeading___Toc4496_423323679">
             <w:r>
               <w:rPr>
                 <w:rStyle w:val="IndexLink"/>
               </w:rPr>
-              <w:t>3.6 Требования к надёжности.</w:t>
+              <w:t>1.11 MatrixProblem.java</w:t>
               <w:tab/>
-              <w:t>8</w:t>
+              <w:t>45</w:t>
             </w:r>
           </w:hyperlink>
         </w:p>
@@ -2746,14 +2666,14 @@
             </w:tabs>
             <w:rPr/>
           </w:pPr>
-          <w:hyperlink w:anchor="__RefHeading___Toc5377_3298813295">
+          <w:hyperlink w:anchor="__RefHeading___Toc4498_423323679">
             <w:r>
               <w:rPr>
                 <w:rStyle w:val="IndexLink"/>
               </w:rPr>
-              <w:t>3.7 Требования к условиям эксплуатации.</w:t>
+              <w:t>1.12 MatrixProblemFactory.java</w:t>
               <w:tab/>
-              <w:t>8</w:t>
+              <w:t>47</w:t>
             </w:r>
           </w:hyperlink>
         </w:p>
@@ -2766,34 +2686,14 @@
             </w:tabs>
             <w:rPr/>
           </w:pPr>
-          <w:hyperlink w:anchor="__RefHeading___Toc5379_3298813295">
+          <w:hyperlink w:anchor="__RefHeading___Toc4500_423323679">
             <w:r>
               <w:rPr>
                 <w:rStyle w:val="IndexLink"/>
               </w:rPr>
-              <w:t>3.8 Требования к составу и параметрам технических средств.</w:t>
+              <w:t>1.13 MatrixRank.java</w:t>
               <w:tab/>
-              <w:t>9</w:t>
-            </w:r>
-          </w:hyperlink>
-        </w:p>
-        <w:p>
-          <w:pPr>
-            <w:pStyle w:val="Contents1"/>
-            <w:tabs>
-              <w:tab w:val="clear" w:pos="708"/>
-              <w:tab w:val="right" w:pos="9355" w:leader="dot"/>
-            </w:tabs>
-            <w:rPr/>
-          </w:pPr>
-          <w:hyperlink w:anchor="__RefHeading___Toc5381_3298813295">
-            <w:r>
-              <w:rPr>
-                <w:rStyle w:val="IndexLink"/>
-              </w:rPr>
-              <w:t>4 Требования к информационной и программной совместимости.</w:t>
-              <w:tab/>
-              <w:t>9</w:t>
+              <w:t>49</w:t>
             </w:r>
           </w:hyperlink>
         </w:p>
@@ -2806,14 +2706,14 @@
             </w:tabs>
             <w:rPr/>
           </w:pPr>
-          <w:hyperlink w:anchor="__RefHeading___Toc5383_3298813295">
+          <w:hyperlink w:anchor="__RefHeading___Toc4502_423323679">
             <w:r>
               <w:rPr>
                 <w:rStyle w:val="IndexLink"/>
               </w:rPr>
-              <w:t>4.1 Требования к исходным кодам и языкам программирования.</w:t>
+              <w:t>1.14 OrthogonalDiag.java</w:t>
               <w:tab/>
-              <w:t>9</w:t>
+              <w:t>51</w:t>
             </w:r>
           </w:hyperlink>
         </w:p>
@@ -2826,34 +2726,14 @@
             </w:tabs>
             <w:rPr/>
           </w:pPr>
-          <w:hyperlink w:anchor="__RefHeading___Toc5385_3298813295">
+          <w:hyperlink w:anchor="__RefHeading___Toc4504_423323679">
             <w:r>
               <w:rPr>
                 <w:rStyle w:val="IndexLink"/>
               </w:rPr>
-              <w:t>4.2 Требования к программным средствам, используемым программой.</w:t>
+              <w:t>1.15 ProblemInterface.java</w:t>
               <w:tab/>
-              <w:t>9</w:t>
-            </w:r>
-          </w:hyperlink>
-        </w:p>
-        <w:p>
-          <w:pPr>
-            <w:pStyle w:val="Contents3"/>
-            <w:tabs>
-              <w:tab w:val="clear" w:pos="708"/>
-              <w:tab w:val="right" w:pos="9355" w:leader="dot"/>
-            </w:tabs>
-            <w:rPr/>
-          </w:pPr>
-          <w:hyperlink w:anchor="__RefHeading___Toc5387_3298813295">
-            <w:r>
-              <w:rPr>
-                <w:rStyle w:val="IndexLink"/>
-              </w:rPr>
-              <w:t>4.2.1 Требования к информационным и программным характеристикам веб-интерфейса.</w:t>
-              <w:tab/>
-              <w:t>9</w:t>
+              <w:t>54</w:t>
             </w:r>
           </w:hyperlink>
         </w:p>
@@ -2866,14 +2746,14 @@
             </w:tabs>
             <w:rPr/>
           </w:pPr>
-          <w:hyperlink w:anchor="__RefHeading___Toc5389_3298813295">
+          <w:hyperlink w:anchor="__RefHeading___Toc4506_423323679">
             <w:r>
               <w:rPr>
                 <w:rStyle w:val="IndexLink"/>
               </w:rPr>
-              <w:t>4.3 Требования к информационным и программным характеристикам сервера.</w:t>
+              <w:t>1.16 QRdeomposition.java</w:t>
               <w:tab/>
-              <w:t>10</w:t>
+              <w:t>55</w:t>
             </w:r>
           </w:hyperlink>
         </w:p>
@@ -2886,14 +2766,14 @@
             </w:tabs>
             <w:rPr/>
           </w:pPr>
-          <w:hyperlink w:anchor="__RefHeading___Toc5391_3298813295">
+          <w:hyperlink w:anchor="__RefHeading___Toc4508_423323679">
             <w:r>
               <w:rPr>
                 <w:rStyle w:val="IndexLink"/>
               </w:rPr>
-              <w:t>4.4 Требования к маркировке и упаковке.</w:t>
+              <w:t>1.17 RotationAroundAxis.java</w:t>
               <w:tab/>
-              <w:t>10</w:t>
+              <w:t>58</w:t>
             </w:r>
           </w:hyperlink>
         </w:p>
@@ -2906,34 +2786,14 @@
             </w:tabs>
             <w:rPr/>
           </w:pPr>
-          <w:hyperlink w:anchor="__RefHeading___Toc5393_3298813295">
+          <w:hyperlink w:anchor="__RefHeading___Toc4510_423323679">
             <w:r>
               <w:rPr>
                 <w:rStyle w:val="IndexLink"/>
               </w:rPr>
-              <w:t>4.5  Требования к транспортированию и хранению.</w:t>
+              <w:t>1.18 SVDdecomposition.java</w:t>
               <w:tab/>
-              <w:t>10</w:t>
-            </w:r>
-          </w:hyperlink>
-        </w:p>
-        <w:p>
-          <w:pPr>
-            <w:pStyle w:val="Contents1"/>
-            <w:tabs>
-              <w:tab w:val="clear" w:pos="708"/>
-              <w:tab w:val="right" w:pos="9355" w:leader="dot"/>
-            </w:tabs>
-            <w:rPr/>
-          </w:pPr>
-          <w:hyperlink w:anchor="__RefHeading___Toc5395_3298813295">
-            <w:r>
-              <w:rPr>
-                <w:rStyle w:val="IndexLink"/>
-              </w:rPr>
-              <w:t>5 Требования к программной документации.</w:t>
-              <w:tab/>
-              <w:t>10</w:t>
+              <w:t>64</w:t>
             </w:r>
           </w:hyperlink>
         </w:p>
@@ -2946,14 +2806,14 @@
             </w:tabs>
             <w:rPr/>
           </w:pPr>
-          <w:hyperlink w:anchor="__RefHeading___Toc5397_3298813295">
+          <w:hyperlink w:anchor="__RefHeading___Toc4512_423323679">
             <w:r>
               <w:rPr>
                 <w:rStyle w:val="IndexLink"/>
               </w:rPr>
-              <w:t>5.1  Состав программной документации.</w:t>
+              <w:t>1.19 ExprUtils.java</w:t>
               <w:tab/>
-              <w:t>10</w:t>
+              <w:t>68</w:t>
             </w:r>
           </w:hyperlink>
         </w:p>
@@ -2966,34 +2826,14 @@
             </w:tabs>
             <w:rPr/>
           </w:pPr>
-          <w:hyperlink w:anchor="__RefHeading___Toc5399_3298813295">
+          <w:hyperlink w:anchor="__RefHeading___Toc4514_423323679">
             <w:r>
               <w:rPr>
                 <w:rStyle w:val="IndexLink"/>
               </w:rPr>
-              <w:t>5.2 Специальные требования к программной документации</w:t>
+              <w:t>1.20 AlgebraGeneratorApplication.java</w:t>
               <w:tab/>
-              <w:t>11</w:t>
-            </w:r>
-          </w:hyperlink>
-        </w:p>
-        <w:p>
-          <w:pPr>
-            <w:pStyle w:val="Contents1"/>
-            <w:tabs>
-              <w:tab w:val="clear" w:pos="708"/>
-              <w:tab w:val="right" w:pos="9355" w:leader="dot"/>
-            </w:tabs>
-            <w:rPr/>
-          </w:pPr>
-          <w:hyperlink w:anchor="__RefHeading___Toc5401_3298813295">
-            <w:r>
-              <w:rPr>
-                <w:rStyle w:val="IndexLink"/>
-              </w:rPr>
-              <w:t>6 Технико- экономические показатели.</w:t>
-              <w:tab/>
-              <w:t>11</w:t>
+              <w:t>69</w:t>
             </w:r>
           </w:hyperlink>
         </w:p>
@@ -3006,14 +2846,14 @@
             </w:tabs>
             <w:rPr/>
           </w:pPr>
-          <w:hyperlink w:anchor="__RefHeading___Toc5403_3298813295">
+          <w:hyperlink w:anchor="__RefHeading___Toc4516_423323679">
             <w:r>
               <w:rPr>
                 <w:rStyle w:val="IndexLink"/>
               </w:rPr>
-              <w:t>6.1 Предполагаемая потребность.</w:t>
+              <w:t>1.21 TasksDocument.java</w:t>
               <w:tab/>
-              <w:t>11</w:t>
+              <w:t>70</w:t>
             </w:r>
           </w:hyperlink>
         </w:p>
@@ -3026,14 +2866,14 @@
             </w:tabs>
             <w:rPr/>
           </w:pPr>
-          <w:hyperlink w:anchor="__RefHeading___Toc5405_3298813295">
+          <w:hyperlink w:anchor="__RefHeading___Toc4518_423323679">
             <w:r>
               <w:rPr>
                 <w:rStyle w:val="IndexLink"/>
               </w:rPr>
-              <w:t>6.2 Ориентировочная экономическая эффективность.</w:t>
+              <w:t>1.22 common.ftlh</w:t>
               <w:tab/>
-              <w:t>11</w:t>
+              <w:t>73</w:t>
             </w:r>
           </w:hyperlink>
         </w:p>
@@ -3046,74 +2886,94 @@
             </w:tabs>
             <w:rPr/>
           </w:pPr>
-          <w:hyperlink w:anchor="__RefHeading___Toc5407_3298813295">
+          <w:hyperlink w:anchor="__RefHeading___Toc4520_423323679">
             <w:r>
               <w:rPr>
                 <w:rStyle w:val="IndexLink"/>
               </w:rPr>
-              <w:t>6.3  Экономические преимущества разработки по сравнению с аналогами.</w:t>
+              <w:t>1.23 navbar.ftlh</w:t>
               <w:tab/>
-              <w:t>11</w:t>
+              <w:t>76</w:t>
             </w:r>
           </w:hyperlink>
         </w:p>
         <w:p>
           <w:pPr>
-            <w:pStyle w:val="Contents1"/>
+            <w:pStyle w:val="Contents2"/>
             <w:tabs>
               <w:tab w:val="clear" w:pos="708"/>
               <w:tab w:val="right" w:pos="9355" w:leader="dot"/>
             </w:tabs>
             <w:rPr/>
           </w:pPr>
-          <w:hyperlink w:anchor="__RefHeading___Toc5409_3298813295">
+          <w:hyperlink w:anchor="__RefHeading___Toc4522_423323679">
             <w:r>
               <w:rPr>
                 <w:rStyle w:val="IndexLink"/>
               </w:rPr>
-              <w:t>7 Стадии и этапы разработки.</w:t>
+              <w:t>1.24 greeting.ftlh</w:t>
               <w:tab/>
-              <w:t>13</w:t>
+              <w:t>80</w:t>
             </w:r>
           </w:hyperlink>
         </w:p>
         <w:p>
           <w:pPr>
-            <w:pStyle w:val="Contents1"/>
+            <w:pStyle w:val="Contents2"/>
             <w:tabs>
               <w:tab w:val="clear" w:pos="708"/>
               <w:tab w:val="right" w:pos="9355" w:leader="dot"/>
             </w:tabs>
             <w:rPr/>
           </w:pPr>
-          <w:hyperlink w:anchor="__RefHeading___Toc5411_3298813295">
+          <w:hyperlink w:anchor="__RefHeading___Toc4524_423323679">
             <w:r>
               <w:rPr>
                 <w:rStyle w:val="IndexLink"/>
               </w:rPr>
-              <w:t>8 Порядок контроля и приёмки.</w:t>
+              <w:t>1.25 problems.ftlh</w:t>
               <w:tab/>
-              <w:t>14</w:t>
+              <w:t>81</w:t>
             </w:r>
           </w:hyperlink>
         </w:p>
         <w:p>
           <w:pPr>
-            <w:pStyle w:val="Contents1"/>
+            <w:pStyle w:val="Contents2"/>
             <w:tabs>
               <w:tab w:val="clear" w:pos="708"/>
               <w:tab w:val="right" w:pos="9355" w:leader="dot"/>
             </w:tabs>
             <w:rPr/>
           </w:pPr>
-          <w:hyperlink w:anchor="__RefHeading___Toc5556_1933433957">
+          <w:hyperlink w:anchor="__RefHeading___Toc4526_423323679">
             <w:r>
               <w:rPr>
                 <w:rStyle w:val="IndexLink"/>
               </w:rPr>
-              <w:t>9 Источники</w:t>
+              <w:t>1.26 application-dev.properties</w:t>
               <w:tab/>
-              <w:t>15</w:t>
+              <w:t>82</w:t>
+            </w:r>
+          </w:hyperlink>
+        </w:p>
+        <w:p>
+          <w:pPr>
+            <w:pStyle w:val="Contents2"/>
+            <w:tabs>
+              <w:tab w:val="clear" w:pos="708"/>
+              <w:tab w:val="right" w:pos="9355" w:leader="dot"/>
+            </w:tabs>
+            <w:rPr/>
+          </w:pPr>
+          <w:hyperlink w:anchor="__RefHeading___Toc4528_423323679">
+            <w:r>
+              <w:rPr>
+                <w:rStyle w:val="IndexLink"/>
+              </w:rPr>
+              <w:t>1.27 application.properties</w:t>
+              <w:tab/>
+              <w:t>83</w:t>
             </w:r>
           </w:hyperlink>
           <w:r>
@@ -3130,7 +2990,7 @@
         <w:pStyle w:val="Normal"/>
         <w:widowControl/>
         <w:suppressAutoHyphens w:val="true"/>
-        <w:overflowPunct w:val="false"/>
+        <w:overflowPunct w:val="true"/>
         <w:bidi w:val="0"/>
         <w:spacing w:lineRule="auto" w:line="276" w:before="0" w:after="120"/>
         <w:ind w:left="0" w:right="0" w:firstLine="709"/>
@@ -14378,10 +14238,16 @@
         <w:pStyle w:val="Heading2"/>
         <w:rPr/>
       </w:pPr>
+      <w:bookmarkStart w:id="4" w:name="__RefHeading___Toc4482_423323679"/>
+      <w:bookmarkEnd w:id="4"/>
       <w:r>
         <w:rPr/>
         <w:t>Row.</w:t>
       </w:r>
+      <w:r>
+        <w:rPr/>
+        <w:t>java</w:t>
+      </w:r>
     </w:p>
     <w:p>
       <w:pPr>
@@ -15818,10 +15684,16 @@
         <w:pStyle w:val="Heading2"/>
         <w:rPr/>
       </w:pPr>
+      <w:bookmarkStart w:id="5" w:name="__RefHeading___Toc4484_423323679"/>
+      <w:bookmarkEnd w:id="5"/>
       <w:r>
         <w:rPr/>
         <w:t>DimKer.</w:t>
       </w:r>
+      <w:r>
+        <w:rPr/>
+        <w:t>java</w:t>
+      </w:r>
     </w:p>
     <w:p>
       <w:pPr>
@@ -16677,6 +16549,8 @@
         <w:pStyle w:val="Heading2"/>
         <w:rPr/>
       </w:pPr>
+      <w:bookmarkStart w:id="6" w:name="__RefHeading___Toc4486_423323679"/>
+      <w:bookmarkEnd w:id="6"/>
       <w:r>
         <w:rPr/>
         <w:t>FindEigenvalues.java</w:t>
@@ -17524,6 +17398,8 @@
         <w:pStyle w:val="Heading2"/>
         <w:rPr/>
       </w:pPr>
+      <w:bookmarkStart w:id="7" w:name="__RefHeading___Toc4488_423323679"/>
+      <w:bookmarkEnd w:id="7"/>
       <w:r>
         <w:rPr/>
         <w:t>InverseMatrix.java</w:t>
@@ -18215,6 +18091,8 @@
         <w:pStyle w:val="Heading2"/>
         <w:rPr/>
       </w:pPr>
+      <w:bookmarkStart w:id="8" w:name="__RefHeading___Toc4490_423323679"/>
+      <w:bookmarkEnd w:id="8"/>
       <w:r>
         <w:rPr/>
         <w:t>JordanCanonical.java</w:t>
@@ -19407,6 +19285,8 @@
         <w:pStyle w:val="Heading2"/>
         <w:rPr/>
       </w:pPr>
+      <w:bookmarkStart w:id="9" w:name="__RefHeading___Toc4492_423323679"/>
+      <w:bookmarkEnd w:id="9"/>
       <w:r>
         <w:rPr/>
         <w:t>MatrixAddSubMult.java</w:t>
@@ -20259,6 +20139,8 @@
         <w:pStyle w:val="Heading2"/>
         <w:rPr/>
       </w:pPr>
+      <w:bookmarkStart w:id="10" w:name="__RefHeading___Toc4494_423323679"/>
+      <w:bookmarkEnd w:id="10"/>
       <w:r>
         <w:rPr/>
         <w:t>MatrixPowerN.java</w:t>
@@ -21262,6 +21144,8 @@
         <w:pStyle w:val="Heading2"/>
         <w:rPr/>
       </w:pPr>
+      <w:bookmarkStart w:id="11" w:name="__RefHeading___Toc4496_423323679"/>
+      <w:bookmarkEnd w:id="11"/>
       <w:r>
         <w:rPr/>
         <w:t>MatrixProblem.java</w:t>
@@ -21794,6 +21678,8 @@
         <w:pStyle w:val="Heading2"/>
         <w:rPr/>
       </w:pPr>
+      <w:bookmarkStart w:id="12" w:name="__RefHeading___Toc4498_423323679"/>
+      <w:bookmarkEnd w:id="12"/>
       <w:r>
         <w:rPr/>
         <w:t>MatrixProblemFactory.java</w:t>
@@ -22636,6 +22522,8 @@
         <w:pStyle w:val="Heading2"/>
         <w:rPr/>
       </w:pPr>
+      <w:bookmarkStart w:id="13" w:name="__RefHeading___Toc4500_423323679"/>
+      <w:bookmarkEnd w:id="13"/>
       <w:r>
         <w:rPr/>
         <w:t>MatrixRank.java</w:t>
@@ -23215,6 +23103,8 @@
         <w:pStyle w:val="Heading2"/>
         <w:rPr/>
       </w:pPr>
+      <w:bookmarkStart w:id="14" w:name="__RefHeading___Toc4502_423323679"/>
+      <w:bookmarkEnd w:id="14"/>
       <w:r>
         <w:rPr/>
         <w:t>OrthogonalDiag.java</w:t>
@@ -24435,6 +24325,8 @@
         <w:pStyle w:val="Heading2"/>
         <w:rPr/>
       </w:pPr>
+      <w:bookmarkStart w:id="15" w:name="__RefHeading___Toc4504_423323679"/>
+      <w:bookmarkEnd w:id="15"/>
       <w:r>
         <w:rPr/>
         <w:t>ProblemInterface.java</w:t>
@@ -24567,17 +24459,11 @@
         <w:pStyle w:val="Heading2"/>
         <w:rPr/>
       </w:pPr>
-      <w:r>
-        <w:rPr/>
-        <w:t>Q</w:t>
-      </w:r>
-      <w:r>
-        <w:rPr/>
-        <w:t>R</w:t>
-      </w:r>
-      <w:r>
-        <w:rPr/>
-        <w:t>deomposition.java</w:t>
+      <w:bookmarkStart w:id="16" w:name="__RefHeading___Toc4506_423323679"/>
+      <w:bookmarkEnd w:id="16"/>
+      <w:r>
+        <w:rPr/>
+        <w:t>QRdeomposition.java</w:t>
       </w:r>
     </w:p>
     <w:p>
@@ -25757,6 +25643,8 @@
         <w:pStyle w:val="Heading2"/>
         <w:rPr/>
       </w:pPr>
+      <w:bookmarkStart w:id="17" w:name="__RefHeading___Toc4508_423323679"/>
+      <w:bookmarkEnd w:id="17"/>
       <w:r>
         <w:rPr/>
         <w:t>RotationAroundAxis.java</w:t>
@@ -27777,6 +27665,8 @@
         <w:pStyle w:val="Heading2"/>
         <w:rPr/>
       </w:pPr>
+      <w:bookmarkStart w:id="18" w:name="__RefHeading___Toc4510_423323679"/>
+      <w:bookmarkEnd w:id="18"/>
       <w:r>
         <w:rPr/>
         <w:t>SVDdecomposition.java</w:t>
@@ -29333,6 +29223,8 @@
         <w:pStyle w:val="Heading2"/>
         <w:rPr/>
       </w:pPr>
+      <w:bookmarkStart w:id="19" w:name="__RefHeading___Toc4512_423323679"/>
+      <w:bookmarkEnd w:id="19"/>
       <w:r>
         <w:rPr/>
         <w:t>ExprUtils.java</w:t>
@@ -29890,6 +29782,8 @@
         <w:pStyle w:val="Heading2"/>
         <w:rPr/>
       </w:pPr>
+      <w:bookmarkStart w:id="20" w:name="__RefHeading___Toc4514_423323679"/>
+      <w:bookmarkEnd w:id="20"/>
       <w:r>
         <w:rPr/>
         <w:t>AlgebraGeneratorApplication.java</w:t>
@@ -30057,6 +29951,8 @@
         <w:pStyle w:val="Heading2"/>
         <w:rPr/>
       </w:pPr>
+      <w:bookmarkStart w:id="21" w:name="__RefHeading___Toc4516_423323679"/>
+      <w:bookmarkEnd w:id="21"/>
       <w:r>
         <w:rPr/>
         <w:t>TasksDocument.java</w:t>
@@ -31109,6 +31005,8 @@
         <w:pStyle w:val="Heading2"/>
         <w:rPr/>
       </w:pPr>
+      <w:bookmarkStart w:id="22" w:name="__RefHeading___Toc4518_423323679"/>
+      <w:bookmarkEnd w:id="22"/>
       <w:r>
         <w:rPr/>
         <w:t>common.ftlh</w:t>
@@ -32139,6 +32037,8 @@
         <w:pStyle w:val="Heading2"/>
         <w:rPr/>
       </w:pPr>
+      <w:bookmarkStart w:id="23" w:name="__RefHeading___Toc4520_423323679"/>
+      <w:bookmarkEnd w:id="23"/>
       <w:r>
         <w:rPr/>
         <w:t>navbar.ftlh</w:t>
@@ -33524,6 +33424,8 @@
         <w:pStyle w:val="Heading2"/>
         <w:rPr/>
       </w:pPr>
+      <w:bookmarkStart w:id="24" w:name="__RefHeading___Toc4522_423323679"/>
+      <w:bookmarkEnd w:id="24"/>
       <w:r>
         <w:rPr/>
         <w:t>greeting.ftlh</w:t>
@@ -33757,6 +33659,8 @@
         <w:pStyle w:val="Heading2"/>
         <w:rPr/>
       </w:pPr>
+      <w:bookmarkStart w:id="25" w:name="__RefHeading___Toc4524_423323679"/>
+      <w:bookmarkEnd w:id="25"/>
       <w:r>
         <w:rPr/>
         <w:t>problems.ftlh</w:t>
@@ -34188,14 +34092,8 @@
       </w:pPr>
       <w:r>
         <w:rPr/>
-        <w:t>&lt;/@c.mjpage</w:t>
-      </w:r>
-      <w:hyperlink r:id="rId5">
-        <w:r>
-          <w:rPr/>
-          <w:t>&gt;</w:t>
-        </w:r>
-      </w:hyperlink>
+        <w:t>&lt;/@c.mjpage&gt;</w:t>
+      </w:r>
     </w:p>
     <w:p>
       <w:pPr>
@@ -34211,6 +34109,8 @@
         <w:pStyle w:val="Heading2"/>
         <w:rPr/>
       </w:pPr>
+      <w:bookmarkStart w:id="26" w:name="__RefHeading___Toc4526_423323679"/>
+      <w:bookmarkEnd w:id="26"/>
       <w:r>
         <w:rPr/>
         <w:t>application-dev.properties</w:t>
@@ -34502,6 +34402,8 @@
         <w:pStyle w:val="Heading2"/>
         <w:rPr/>
       </w:pPr>
+      <w:bookmarkStart w:id="27" w:name="__RefHeading___Toc4528_423323679"/>
+      <w:bookmarkEnd w:id="27"/>
       <w:r>
         <w:rPr/>
         <w:t>application.properties</w:t>
@@ -34836,20 +34738,20 @@
         <w:jc w:val="center"/>
         <w:rPr/>
       </w:pPr>
-      <w:bookmarkStart w:id="4" w:name="_Toc9223496"/>
-      <w:bookmarkStart w:id="5" w:name="_Toc531437255"/>
-      <w:bookmarkStart w:id="6" w:name="_Toc531217409"/>
-      <w:bookmarkStart w:id="7" w:name="_Toc531038482"/>
-      <w:bookmarkStart w:id="8" w:name="_Toc531032982"/>
+      <w:bookmarkStart w:id="28" w:name="_Toc531032982"/>
+      <w:bookmarkStart w:id="29" w:name="_Toc531038482"/>
+      <w:bookmarkStart w:id="30" w:name="_Toc531217409"/>
+      <w:bookmarkStart w:id="31" w:name="_Toc531437255"/>
+      <w:bookmarkStart w:id="32" w:name="_Toc9223496"/>
       <w:r>
         <w:rPr/>
         <w:t>ЛИСТ РЕГИСТРАЦИИ ИЗМЕНЕНИЙ</w:t>
       </w:r>
-      <w:bookmarkEnd w:id="4"/>
-      <w:bookmarkEnd w:id="5"/>
-      <w:bookmarkEnd w:id="6"/>
-      <w:bookmarkEnd w:id="7"/>
-      <w:bookmarkEnd w:id="8"/>
+      <w:bookmarkEnd w:id="28"/>
+      <w:bookmarkEnd w:id="29"/>
+      <w:bookmarkEnd w:id="30"/>
+      <w:bookmarkEnd w:id="31"/>
+      <w:bookmarkEnd w:id="32"/>
     </w:p>
     <w:tbl>
       <w:tblPr>
@@ -34874,7 +34776,7 @@
         <w:gridCol w:w="1130"/>
         <w:gridCol w:w="1558"/>
         <w:gridCol w:w="998"/>
-        <w:gridCol w:w="1081"/>
+        <w:gridCol w:w="1080"/>
       </w:tblGrid>
       <w:tr>
         <w:trPr>
@@ -35068,7 +34970,7 @@
         </w:tc>
         <w:tc>
           <w:tcPr>
-            <w:tcW w:w="1081" w:type="dxa"/>
+            <w:tcW w:w="1080" w:type="dxa"/>
             <w:vMerge w:val="restart"/>
             <w:tcBorders>
               <w:top w:val="single" w:sz="4" w:space="0" w:color="000000"/>
@@ -35115,9 +35017,9 @@
           <w:p>
             <w:pPr>
               <w:pStyle w:val="Normal"/>
-              <w:widowControl/>
+              <w:widowControl w:val="false"/>
               <w:suppressAutoHyphens w:val="true"/>
-              <w:overflowPunct w:val="false"/>
+              <w:overflowPunct w:val="true"/>
               <w:bidi w:val="0"/>
               <w:spacing w:lineRule="auto" w:line="276" w:before="0" w:after="120"/>
               <w:ind w:left="0" w:right="0" w:firstLine="709"/>
@@ -35259,9 +35161,9 @@
           <w:p>
             <w:pPr>
               <w:pStyle w:val="Normal"/>
-              <w:widowControl/>
+              <w:widowControl w:val="false"/>
               <w:suppressAutoHyphens w:val="true"/>
-              <w:overflowPunct w:val="false"/>
+              <w:overflowPunct w:val="true"/>
               <w:bidi w:val="0"/>
               <w:spacing w:lineRule="auto" w:line="276" w:before="0" w:after="120"/>
               <w:ind w:left="0" w:right="0" w:firstLine="709"/>
@@ -35287,9 +35189,9 @@
           <w:p>
             <w:pPr>
               <w:pStyle w:val="Normal"/>
-              <w:widowControl/>
+              <w:widowControl w:val="false"/>
               <w:suppressAutoHyphens w:val="true"/>
-              <w:overflowPunct w:val="false"/>
+              <w:overflowPunct w:val="true"/>
               <w:bidi w:val="0"/>
               <w:spacing w:lineRule="auto" w:line="276" w:before="0" w:after="120"/>
               <w:ind w:left="0" w:right="0" w:firstLine="709"/>
@@ -35315,9 +35217,9 @@
           <w:p>
             <w:pPr>
               <w:pStyle w:val="Normal"/>
-              <w:widowControl/>
+              <w:widowControl w:val="false"/>
               <w:suppressAutoHyphens w:val="true"/>
-              <w:overflowPunct w:val="false"/>
+              <w:overflowPunct w:val="true"/>
               <w:bidi w:val="0"/>
               <w:spacing w:lineRule="auto" w:line="276" w:before="0" w:after="120"/>
               <w:ind w:left="0" w:right="0" w:firstLine="709"/>
@@ -35343,9 +35245,9 @@
           <w:p>
             <w:pPr>
               <w:pStyle w:val="Normal"/>
-              <w:widowControl/>
+              <w:widowControl w:val="false"/>
               <w:suppressAutoHyphens w:val="true"/>
-              <w:overflowPunct w:val="false"/>
+              <w:overflowPunct w:val="true"/>
               <w:bidi w:val="0"/>
               <w:spacing w:lineRule="auto" w:line="276" w:before="0" w:after="120"/>
               <w:ind w:left="0" w:right="0" w:firstLine="709"/>
@@ -35359,7 +35261,7 @@
         </w:tc>
         <w:tc>
           <w:tcPr>
-            <w:tcW w:w="1081" w:type="dxa"/>
+            <w:tcW w:w="1080" w:type="dxa"/>
             <w:vMerge w:val="continue"/>
             <w:tcBorders>
               <w:top w:val="single" w:sz="4" w:space="0" w:color="000000"/>
@@ -35371,9 +35273,9 @@
           <w:p>
             <w:pPr>
               <w:pStyle w:val="Normal"/>
-              <w:widowControl/>
+              <w:widowControl w:val="false"/>
               <w:suppressAutoHyphens w:val="true"/>
-              <w:overflowPunct w:val="false"/>
+              <w:overflowPunct w:val="true"/>
               <w:bidi w:val="0"/>
               <w:spacing w:lineRule="auto" w:line="276" w:before="0" w:after="120"/>
               <w:ind w:left="0" w:right="0" w:firstLine="709"/>
@@ -35626,7 +35528,7 @@
         </w:tc>
         <w:tc>
           <w:tcPr>
-            <w:tcW w:w="1081" w:type="dxa"/>
+            <w:tcW w:w="1080" w:type="dxa"/>
             <w:tcBorders>
               <w:top w:val="single" w:sz="4" w:space="0" w:color="000000"/>
               <w:left w:val="single" w:sz="4" w:space="0" w:color="000000"/>
@@ -35891,7 +35793,7 @@
         </w:tc>
         <w:tc>
           <w:tcPr>
-            <w:tcW w:w="1081" w:type="dxa"/>
+            <w:tcW w:w="1080" w:type="dxa"/>
             <w:tcBorders>
               <w:top w:val="single" w:sz="4" w:space="0" w:color="000000"/>
               <w:left w:val="single" w:sz="4" w:space="0" w:color="000000"/>
@@ -36156,7 +36058,7 @@
         </w:tc>
         <w:tc>
           <w:tcPr>
-            <w:tcW w:w="1081" w:type="dxa"/>
+            <w:tcW w:w="1080" w:type="dxa"/>
             <w:tcBorders>
               <w:top w:val="single" w:sz="4" w:space="0" w:color="000000"/>
               <w:left w:val="single" w:sz="4" w:space="0" w:color="000000"/>
@@ -36421,7 +36323,7 @@
         </w:tc>
         <w:tc>
           <w:tcPr>
-            <w:tcW w:w="1081" w:type="dxa"/>
+            <w:tcW w:w="1080" w:type="dxa"/>
             <w:tcBorders>
               <w:top w:val="single" w:sz="4" w:space="0" w:color="000000"/>
               <w:left w:val="single" w:sz="4" w:space="0" w:color="000000"/>
@@ -36686,7 +36588,7 @@
         </w:tc>
         <w:tc>
           <w:tcPr>
-            <w:tcW w:w="1081" w:type="dxa"/>
+            <w:tcW w:w="1080" w:type="dxa"/>
             <w:tcBorders>
               <w:top w:val="single" w:sz="4" w:space="0" w:color="000000"/>
               <w:left w:val="single" w:sz="4" w:space="0" w:color="000000"/>
@@ -36951,7 +36853,7 @@
         </w:tc>
         <w:tc>
           <w:tcPr>
-            <w:tcW w:w="1081" w:type="dxa"/>
+            <w:tcW w:w="1080" w:type="dxa"/>
             <w:tcBorders>
               <w:top w:val="single" w:sz="4" w:space="0" w:color="000000"/>
               <w:left w:val="single" w:sz="4" w:space="0" w:color="000000"/>
@@ -37216,7 +37118,7 @@
         </w:tc>
         <w:tc>
           <w:tcPr>
-            <w:tcW w:w="1081" w:type="dxa"/>
+            <w:tcW w:w="1080" w:type="dxa"/>
             <w:tcBorders>
               <w:top w:val="single" w:sz="4" w:space="0" w:color="000000"/>
               <w:left w:val="single" w:sz="4" w:space="0" w:color="000000"/>
@@ -37481,7 +37383,7 @@
         </w:tc>
         <w:tc>
           <w:tcPr>
-            <w:tcW w:w="1081" w:type="dxa"/>
+            <w:tcW w:w="1080" w:type="dxa"/>
             <w:tcBorders>
               <w:top w:val="single" w:sz="4" w:space="0" w:color="000000"/>
               <w:left w:val="single" w:sz="4" w:space="0" w:color="000000"/>
@@ -37746,7 +37648,7 @@
         </w:tc>
         <w:tc>
           <w:tcPr>
-            <w:tcW w:w="1081" w:type="dxa"/>
+            <w:tcW w:w="1080" w:type="dxa"/>
             <w:tcBorders>
               <w:top w:val="single" w:sz="4" w:space="0" w:color="000000"/>
               <w:left w:val="single" w:sz="4" w:space="0" w:color="000000"/>
@@ -38011,7 +37913,7 @@
         </w:tc>
         <w:tc>
           <w:tcPr>
-            <w:tcW w:w="1081" w:type="dxa"/>
+            <w:tcW w:w="1080" w:type="dxa"/>
             <w:tcBorders>
               <w:top w:val="single" w:sz="4" w:space="0" w:color="000000"/>
               <w:left w:val="single" w:sz="4" w:space="0" w:color="000000"/>
@@ -38276,7 +38178,7 @@
         </w:tc>
         <w:tc>
           <w:tcPr>
-            <w:tcW w:w="1081" w:type="dxa"/>
+            <w:tcW w:w="1080" w:type="dxa"/>
             <w:tcBorders>
               <w:top w:val="single" w:sz="4" w:space="0" w:color="000000"/>
               <w:left w:val="single" w:sz="4" w:space="0" w:color="000000"/>
@@ -38541,7 +38443,7 @@
         </w:tc>
         <w:tc>
           <w:tcPr>
-            <w:tcW w:w="1081" w:type="dxa"/>
+            <w:tcW w:w="1080" w:type="dxa"/>
             <w:tcBorders>
               <w:top w:val="single" w:sz="4" w:space="0" w:color="000000"/>
               <w:left w:val="single" w:sz="4" w:space="0" w:color="000000"/>
@@ -38806,7 +38708,7 @@
         </w:tc>
         <w:tc>
           <w:tcPr>
-            <w:tcW w:w="1081" w:type="dxa"/>
+            <w:tcW w:w="1080" w:type="dxa"/>
             <w:tcBorders>
               <w:top w:val="single" w:sz="4" w:space="0" w:color="000000"/>
               <w:left w:val="single" w:sz="4" w:space="0" w:color="000000"/>
@@ -39071,7 +38973,7 @@
         </w:tc>
         <w:tc>
           <w:tcPr>
-            <w:tcW w:w="1081" w:type="dxa"/>
+            <w:tcW w:w="1080" w:type="dxa"/>
             <w:tcBorders>
               <w:top w:val="single" w:sz="4" w:space="0" w:color="000000"/>
               <w:left w:val="single" w:sz="4" w:space="0" w:color="000000"/>
@@ -39336,7 +39238,7 @@
         </w:tc>
         <w:tc>
           <w:tcPr>
-            <w:tcW w:w="1081" w:type="dxa"/>
+            <w:tcW w:w="1080" w:type="dxa"/>
             <w:tcBorders>
               <w:top w:val="single" w:sz="4" w:space="0" w:color="000000"/>
               <w:left w:val="single" w:sz="4" w:space="0" w:color="000000"/>
@@ -39601,7 +39503,7 @@
         </w:tc>
         <w:tc>
           <w:tcPr>
-            <w:tcW w:w="1081" w:type="dxa"/>
+            <w:tcW w:w="1080" w:type="dxa"/>
             <w:tcBorders>
               <w:top w:val="single" w:sz="4" w:space="0" w:color="000000"/>
               <w:left w:val="single" w:sz="4" w:space="0" w:color="000000"/>
@@ -39866,7 +39768,7 @@
         </w:tc>
         <w:tc>
           <w:tcPr>
-            <w:tcW w:w="1081" w:type="dxa"/>
+            <w:tcW w:w="1080" w:type="dxa"/>
             <w:tcBorders>
               <w:top w:val="single" w:sz="4" w:space="0" w:color="000000"/>
               <w:left w:val="single" w:sz="4" w:space="0" w:color="000000"/>
@@ -40131,7 +40033,7 @@
         </w:tc>
         <w:tc>
           <w:tcPr>
-            <w:tcW w:w="1081" w:type="dxa"/>
+            <w:tcW w:w="1080" w:type="dxa"/>
             <w:tcBorders>
               <w:top w:val="single" w:sz="4" w:space="0" w:color="000000"/>
               <w:left w:val="single" w:sz="4" w:space="0" w:color="000000"/>
@@ -40396,7 +40298,7 @@
         </w:tc>
         <w:tc>
           <w:tcPr>
-            <w:tcW w:w="1081" w:type="dxa"/>
+            <w:tcW w:w="1080" w:type="dxa"/>
             <w:tcBorders>
               <w:top w:val="single" w:sz="4" w:space="0" w:color="000000"/>
               <w:left w:val="single" w:sz="4" w:space="0" w:color="000000"/>
@@ -40661,7 +40563,7 @@
         </w:tc>
         <w:tc>
           <w:tcPr>
-            <w:tcW w:w="1081" w:type="dxa"/>
+            <w:tcW w:w="1080" w:type="dxa"/>
             <w:tcBorders>
               <w:top w:val="single" w:sz="4" w:space="0" w:color="000000"/>
               <w:left w:val="single" w:sz="4" w:space="0" w:color="000000"/>
@@ -40926,7 +40828,7 @@
         </w:tc>
         <w:tc>
           <w:tcPr>
-            <w:tcW w:w="1081" w:type="dxa"/>
+            <w:tcW w:w="1080" w:type="dxa"/>
             <w:tcBorders>
               <w:top w:val="single" w:sz="4" w:space="0" w:color="000000"/>
               <w:left w:val="single" w:sz="4" w:space="0" w:color="000000"/>
@@ -41191,7 +41093,7 @@
         </w:tc>
         <w:tc>
           <w:tcPr>
-            <w:tcW w:w="1081" w:type="dxa"/>
+            <w:tcW w:w="1080" w:type="dxa"/>
             <w:tcBorders>
               <w:top w:val="single" w:sz="4" w:space="0" w:color="000000"/>
               <w:left w:val="single" w:sz="4" w:space="0" w:color="000000"/>
@@ -41456,7 +41358,7 @@
         </w:tc>
         <w:tc>
           <w:tcPr>
-            <w:tcW w:w="1081" w:type="dxa"/>
+            <w:tcW w:w="1080" w:type="dxa"/>
             <w:tcBorders>
               <w:top w:val="single" w:sz="4" w:space="0" w:color="000000"/>
               <w:left w:val="single" w:sz="4" w:space="0" w:color="000000"/>
@@ -41506,8 +41408,8 @@
       </w:r>
     </w:p>
     <w:sectPr>
-      <w:headerReference w:type="default" r:id="rId6"/>
-      <w:footerReference w:type="default" r:id="rId7"/>
+      <w:headerReference w:type="default" r:id="rId5"/>
+      <w:footerReference w:type="default" r:id="rId6"/>
       <w:type w:val="nextPage"/>
       <w:pgSz w:w="11906" w:h="16838"/>
       <w:pgMar w:left="1701" w:right="850" w:header="709" w:top="1134" w:footer="709" w:bottom="1134" w:gutter="0"/>
@@ -41560,10 +41462,10 @@
     </w:tblPr>
     <w:tblGrid>
       <w:gridCol w:w="3371"/>
-      <w:gridCol w:w="1686"/>
-      <w:gridCol w:w="1716"/>
-      <w:gridCol w:w="1686"/>
-      <w:gridCol w:w="1742"/>
+      <w:gridCol w:w="1685"/>
+      <w:gridCol w:w="1717"/>
+      <w:gridCol w:w="1685"/>
+      <w:gridCol w:w="1743"/>
     </w:tblGrid>
     <w:tr>
       <w:trPr>
@@ -41604,7 +41506,7 @@
       </w:tc>
       <w:tc>
         <w:tcPr>
-          <w:tcW w:w="1686" w:type="dxa"/>
+          <w:tcW w:w="1685" w:type="dxa"/>
           <w:tcBorders>
             <w:top w:val="single" w:sz="4" w:space="0" w:color="000000"/>
             <w:left w:val="single" w:sz="4" w:space="0" w:color="000000"/>
@@ -41637,7 +41539,7 @@
       </w:tc>
       <w:tc>
         <w:tcPr>
-          <w:tcW w:w="1716" w:type="dxa"/>
+          <w:tcW w:w="1717" w:type="dxa"/>
           <w:tcBorders>
             <w:top w:val="single" w:sz="4" w:space="0" w:color="000000"/>
             <w:left w:val="single" w:sz="4" w:space="0" w:color="000000"/>
@@ -41670,7 +41572,7 @@
       </w:tc>
       <w:tc>
         <w:tcPr>
-          <w:tcW w:w="1686" w:type="dxa"/>
+          <w:tcW w:w="1685" w:type="dxa"/>
           <w:tcBorders>
             <w:top w:val="single" w:sz="4" w:space="0" w:color="000000"/>
             <w:left w:val="single" w:sz="4" w:space="0" w:color="000000"/>
@@ -41703,7 +41605,7 @@
       </w:tc>
       <w:tc>
         <w:tcPr>
-          <w:tcW w:w="1742" w:type="dxa"/>
+          <w:tcW w:w="1743" w:type="dxa"/>
           <w:tcBorders>
             <w:top w:val="single" w:sz="4" w:space="0" w:color="000000"/>
             <w:left w:val="single" w:sz="4" w:space="0" w:color="000000"/>
@@ -41775,7 +41677,7 @@
       </w:tc>
       <w:tc>
         <w:tcPr>
-          <w:tcW w:w="1686" w:type="dxa"/>
+          <w:tcW w:w="1685" w:type="dxa"/>
           <w:tcBorders>
             <w:top w:val="single" w:sz="4" w:space="0" w:color="000000"/>
             <w:left w:val="single" w:sz="4" w:space="0" w:color="000000"/>
@@ -41809,7 +41711,7 @@
       </w:tc>
       <w:tc>
         <w:tcPr>
-          <w:tcW w:w="1716" w:type="dxa"/>
+          <w:tcW w:w="1717" w:type="dxa"/>
           <w:tcBorders>
             <w:top w:val="single" w:sz="4" w:space="0" w:color="000000"/>
             <w:left w:val="single" w:sz="4" w:space="0" w:color="000000"/>
@@ -41851,7 +41753,7 @@
       </w:tc>
       <w:tc>
         <w:tcPr>
-          <w:tcW w:w="1686" w:type="dxa"/>
+          <w:tcW w:w="1685" w:type="dxa"/>
           <w:tcBorders>
             <w:top w:val="single" w:sz="4" w:space="0" w:color="000000"/>
             <w:left w:val="single" w:sz="4" w:space="0" w:color="000000"/>
@@ -41885,7 +41787,7 @@
       </w:tc>
       <w:tc>
         <w:tcPr>
-          <w:tcW w:w="1742" w:type="dxa"/>
+          <w:tcW w:w="1743" w:type="dxa"/>
           <w:tcBorders>
             <w:top w:val="single" w:sz="4" w:space="0" w:color="000000"/>
             <w:left w:val="single" w:sz="4" w:space="0" w:color="000000"/>
@@ -41952,29 +41854,13 @@
               <w:kern w:val="0"/>
               <w:lang w:val="ru-RU" w:eastAsia="en-US" w:bidi="ar-SA"/>
             </w:rPr>
-            <w:t xml:space="preserve">RU.17701729.05.15-01 </w:t>
-          </w:r>
-          <w:r>
-            <w:rPr>
-              <w:rFonts w:eastAsia="Calibri"/>
-              <w:kern w:val="0"/>
-              <w:lang w:val="ru-RU" w:eastAsia="en-US" w:bidi="ar-SA"/>
-            </w:rPr>
-            <w:t>12</w:t>
-          </w:r>
-          <w:r>
-            <w:rPr>
-              <w:rFonts w:eastAsia="Calibri"/>
-              <w:kern w:val="0"/>
-              <w:lang w:val="ru-RU" w:eastAsia="en-US" w:bidi="ar-SA"/>
-            </w:rPr>
-            <w:t xml:space="preserve"> 01-1</w:t>
+            <w:t>RU.17701729.05.15-01 12 01-1</w:t>
           </w:r>
         </w:p>
       </w:tc>
       <w:tc>
         <w:tcPr>
-          <w:tcW w:w="1686" w:type="dxa"/>
+          <w:tcW w:w="1685" w:type="dxa"/>
           <w:tcBorders>
             <w:top w:val="single" w:sz="4" w:space="0" w:color="000000"/>
             <w:left w:val="single" w:sz="4" w:space="0" w:color="000000"/>
@@ -42007,7 +41893,7 @@
       </w:tc>
       <w:tc>
         <w:tcPr>
-          <w:tcW w:w="1716" w:type="dxa"/>
+          <w:tcW w:w="1717" w:type="dxa"/>
           <w:tcBorders>
             <w:top w:val="single" w:sz="4" w:space="0" w:color="000000"/>
             <w:left w:val="single" w:sz="4" w:space="0" w:color="000000"/>
@@ -42040,7 +41926,7 @@
       </w:tc>
       <w:tc>
         <w:tcPr>
-          <w:tcW w:w="1686" w:type="dxa"/>
+          <w:tcW w:w="1685" w:type="dxa"/>
           <w:tcBorders>
             <w:top w:val="single" w:sz="4" w:space="0" w:color="000000"/>
             <w:left w:val="single" w:sz="4" w:space="0" w:color="000000"/>
@@ -42073,7 +41959,7 @@
       </w:tc>
       <w:tc>
         <w:tcPr>
-          <w:tcW w:w="1742" w:type="dxa"/>
+          <w:tcW w:w="1743" w:type="dxa"/>
           <w:tcBorders>
             <w:top w:val="single" w:sz="4" w:space="0" w:color="000000"/>
             <w:left w:val="single" w:sz="4" w:space="0" w:color="000000"/>
@@ -42145,7 +42031,7 @@
       </w:tc>
       <w:tc>
         <w:tcPr>
-          <w:tcW w:w="1686" w:type="dxa"/>
+          <w:tcW w:w="1685" w:type="dxa"/>
           <w:tcBorders>
             <w:top w:val="single" w:sz="4" w:space="0" w:color="000000"/>
             <w:left w:val="single" w:sz="4" w:space="0" w:color="000000"/>
@@ -42179,7 +42065,7 @@
       </w:tc>
       <w:tc>
         <w:tcPr>
-          <w:tcW w:w="1716" w:type="dxa"/>
+          <w:tcW w:w="1717" w:type="dxa"/>
           <w:tcBorders>
             <w:top w:val="single" w:sz="4" w:space="0" w:color="000000"/>
             <w:left w:val="single" w:sz="4" w:space="0" w:color="000000"/>
@@ -42213,7 +42099,7 @@
       </w:tc>
       <w:tc>
         <w:tcPr>
-          <w:tcW w:w="1686" w:type="dxa"/>
+          <w:tcW w:w="1685" w:type="dxa"/>
           <w:tcBorders>
             <w:top w:val="single" w:sz="4" w:space="0" w:color="000000"/>
             <w:left w:val="single" w:sz="4" w:space="0" w:color="000000"/>
@@ -42247,7 +42133,7 @@
       </w:tc>
       <w:tc>
         <w:tcPr>
-          <w:tcW w:w="1742" w:type="dxa"/>
+          <w:tcW w:w="1743" w:type="dxa"/>
           <w:tcBorders>
             <w:top w:val="single" w:sz="4" w:space="0" w:color="000000"/>
             <w:left w:val="single" w:sz="4" w:space="0" w:color="000000"/>
@@ -42360,15 +42246,7 @@
     </w:r>
     <w:r>
       <w:rPr/>
-      <w:t xml:space="preserve">.17701729.05.15-01 </w:t>
-    </w:r>
-    <w:r>
-      <w:rPr/>
-      <w:t>12</w:t>
-    </w:r>
-    <w:r>
-      <w:rPr/>
-      <w:t xml:space="preserve"> 01-1</w:t>
+      <w:t>.17701729.05.15-01 12 01-1</w:t>
     </w:r>
   </w:p>
   <w:p>
@@ -42414,7 +42292,7 @@
     </w:r>
     <w:r>
       <w:rPr/>
-      <w:t>85</w:t>
+      <w:t>3</w:t>
     </w:r>
     <w:r>
       <w:rPr/>
@@ -42435,15 +42313,7 @@
     </w:r>
     <w:r>
       <w:rPr/>
-      <w:t xml:space="preserve">.17701729.05.15-01 </w:t>
-    </w:r>
-    <w:r>
-      <w:rPr/>
-      <w:t>12</w:t>
-    </w:r>
-    <w:r>
-      <w:rPr/>
-      <w:t xml:space="preserve"> 01-1</w:t>
+      <w:t>.17701729.05.15-01 12 01-1</w:t>
     </w:r>
   </w:p>
   <w:p>
@@ -42648,9 +42518,7 @@
     <w:pPr>
       <w:widowControl/>
       <w:suppressAutoHyphens w:val="true"/>
-      <w:kinsoku w:val="true"/>
-      <w:overflowPunct w:val="false"/>
-      <w:autoSpaceDE w:val="true"/>
+      <w:overflowPunct w:val="true"/>
       <w:bidi w:val="0"/>
       <w:spacing w:lineRule="auto" w:line="276" w:before="0" w:after="120"/>
       <w:ind w:left="0" w:right="0" w:firstLine="709"/>
@@ -43365,9 +43233,7 @@
     <w:pPr>
       <w:widowControl/>
       <w:suppressAutoHyphens w:val="true"/>
-      <w:kinsoku w:val="true"/>
-      <w:overflowPunct w:val="false"/>
-      <w:autoSpaceDE w:val="true"/>
+      <w:overflowPunct w:val="true"/>
       <w:bidi w:val="0"/>
       <w:spacing w:lineRule="auto" w:line="240" w:before="0" w:after="0"/>
       <w:jc w:val="left"/>
@@ -43394,10 +43260,6 @@
     <w:next w:val="TextBody"/>
     <w:qFormat/>
     <w:pPr>
-      <w:numPr>
-        <w:ilvl w:val="0"/>
-        <w:numId w:val="0"/>
-      </w:numPr>
       <w:spacing w:before="60" w:after="60"/>
       <w:ind w:left="0" w:right="0" w:firstLine="709"/>
       <w:outlineLvl w:val="8"/>

</xml_diff>